<commit_message>
Final changes and uploads
</commit_message>
<xml_diff>
--- a/Datasets.docx
+++ b/Datasets.docx
@@ -858,7 +858,14 @@
           <w:lang w:val="en-US"/>
         </w:rPr>
         <w:tab/>
-        <w:t>Hospital standard occupation</w:t>
+      </w:r>
+      <w:r>
+        <w:rPr>
+          <w:b/>
+          <w:bCs/>
+          <w:lang w:val="en-US"/>
+        </w:rPr>
+        <w:t>Deaths</w:t>
       </w:r>
     </w:p>
     <w:p>
@@ -872,10 +879,10 @@
           <w:noProof/>
         </w:rPr>
         <w:drawing>
-          <wp:inline distT="0" distB="0" distL="0" distR="0" wp14:anchorId="331A717B" wp14:editId="68B1369D">
-            <wp:extent cx="2074799" cy="787400"/>
-            <wp:effectExtent l="0" t="0" r="1905" b="0"/>
-            <wp:docPr id="1345068010" name="Image 1"/>
+          <wp:inline distT="0" distB="0" distL="0" distR="0" wp14:anchorId="1D075054" wp14:editId="43F0A5DC">
+            <wp:extent cx="2108200" cy="915561"/>
+            <wp:effectExtent l="0" t="0" r="6350" b="0"/>
+            <wp:docPr id="1783260209" name="Image 1"/>
             <wp:cNvGraphicFramePr>
               <a:graphicFrameLocks xmlns:a="http://schemas.openxmlformats.org/drawingml/2006/main" noChangeAspect="1"/>
             </wp:cNvGraphicFramePr>
@@ -883,7 +890,7 @@
               <a:graphicData uri="http://schemas.openxmlformats.org/drawingml/2006/picture">
                 <pic:pic xmlns:pic="http://schemas.openxmlformats.org/drawingml/2006/picture">
                   <pic:nvPicPr>
-                    <pic:cNvPr id="1345068010" name=""/>
+                    <pic:cNvPr id="1783260209" name=""/>
                     <pic:cNvPicPr/>
                   </pic:nvPicPr>
                   <pic:blipFill>
@@ -895,7 +902,7 @@
                   <pic:spPr>
                     <a:xfrm>
                       <a:off x="0" y="0"/>
-                      <a:ext cx="2084340" cy="791021"/>
+                      <a:ext cx="2136089" cy="927673"/>
                     </a:xfrm>
                     <a:prstGeom prst="rect">
                       <a:avLst/>
@@ -924,7 +931,189 @@
           <w:noProof/>
         </w:rPr>
         <w:drawing>
-          <wp:inline distT="0" distB="0" distL="0" distR="0" wp14:anchorId="1A0DEF68" wp14:editId="4D0922C2">
+          <wp:inline distT="0" distB="0" distL="0" distR="0" wp14:anchorId="041753A3" wp14:editId="0DF03658">
+            <wp:extent cx="2137786" cy="908050"/>
+            <wp:effectExtent l="0" t="0" r="0" b="6350"/>
+            <wp:docPr id="1556475455" name="Image 1"/>
+            <wp:cNvGraphicFramePr>
+              <a:graphicFrameLocks xmlns:a="http://schemas.openxmlformats.org/drawingml/2006/main" noChangeAspect="1"/>
+            </wp:cNvGraphicFramePr>
+            <a:graphic xmlns:a="http://schemas.openxmlformats.org/drawingml/2006/main">
+              <a:graphicData uri="http://schemas.openxmlformats.org/drawingml/2006/picture">
+                <pic:pic xmlns:pic="http://schemas.openxmlformats.org/drawingml/2006/picture">
+                  <pic:nvPicPr>
+                    <pic:cNvPr id="1556475455" name=""/>
+                    <pic:cNvPicPr/>
+                  </pic:nvPicPr>
+                  <pic:blipFill>
+                    <a:blip r:embed="rId13"/>
+                    <a:stretch>
+                      <a:fillRect/>
+                    </a:stretch>
+                  </pic:blipFill>
+                  <pic:spPr>
+                    <a:xfrm>
+                      <a:off x="0" y="0"/>
+                      <a:ext cx="2198516" cy="933846"/>
+                    </a:xfrm>
+                    <a:prstGeom prst="rect">
+                      <a:avLst/>
+                    </a:prstGeom>
+                  </pic:spPr>
+                </pic:pic>
+              </a:graphicData>
+            </a:graphic>
+          </wp:inline>
+        </w:drawing>
+      </w:r>
+      <w:r>
+        <w:rPr>
+          <w:lang w:val="en-US"/>
+        </w:rPr>
+        <w:t xml:space="preserve">      </w:t>
+      </w:r>
+    </w:p>
+    <w:p>
+      <w:pPr>
+        <w:rPr>
+          <w:noProof/>
+          <w:lang w:val="en-US"/>
+        </w:rPr>
+      </w:pPr>
+      <w:r>
+        <w:rPr>
+          <w:b/>
+          <w:bCs/>
+          <w:lang w:val="en-US"/>
+        </w:rPr>
+        <w:t>ICU (intensive care)</w:t>
+      </w:r>
+      <w:r>
+        <w:rPr>
+          <w:b/>
+          <w:bCs/>
+          <w:lang w:val="en-US"/>
+        </w:rPr>
+        <w:tab/>
+      </w:r>
+      <w:r>
+        <w:rPr>
+          <w:b/>
+          <w:bCs/>
+          <w:lang w:val="en-US"/>
+        </w:rPr>
+        <w:tab/>
+      </w:r>
+      <w:r>
+        <w:rPr>
+          <w:b/>
+          <w:bCs/>
+          <w:lang w:val="en-US"/>
+        </w:rPr>
+        <w:tab/>
+      </w:r>
+      <w:r>
+        <w:rPr>
+          <w:lang w:val="en-US"/>
+        </w:rPr>
+        <w:t xml:space="preserve">  </w:t>
+      </w:r>
+      <w:r>
+        <w:rPr>
+          <w:noProof/>
+          <w:lang w:val="en-US"/>
+        </w:rPr>
+        <w:t xml:space="preserve"> </w:t>
+      </w:r>
+      <w:r>
+        <w:rPr>
+          <w:b/>
+          <w:bCs/>
+          <w:lang w:val="en-US"/>
+        </w:rPr>
+        <w:t>Hospital standard occupation</w:t>
+      </w:r>
+      <w:r>
+        <w:rPr>
+          <w:noProof/>
+          <w:lang w:val="en-US"/>
+        </w:rPr>
+        <w:t xml:space="preserve"> </w:t>
+      </w:r>
+      <w:r>
+        <w:rPr>
+          <w:noProof/>
+          <w:lang w:val="en-US"/>
+        </w:rPr>
+        <w:t xml:space="preserve">     </w:t>
+      </w:r>
+      <w:r>
+        <w:rPr>
+          <w:noProof/>
+          <w:lang w:val="en-US"/>
+        </w:rPr>
+        <w:t xml:space="preserve"> </w:t>
+      </w:r>
+      <w:r>
+        <w:rPr>
+          <w:noProof/>
+        </w:rPr>
+        <w:drawing>
+          <wp:inline distT="0" distB="0" distL="0" distR="0" wp14:anchorId="1CAE3392" wp14:editId="017A18BD">
+            <wp:extent cx="2109537" cy="685800"/>
+            <wp:effectExtent l="0" t="0" r="5080" b="0"/>
+            <wp:docPr id="1089169214" name="Image 1"/>
+            <wp:cNvGraphicFramePr>
+              <a:graphicFrameLocks xmlns:a="http://schemas.openxmlformats.org/drawingml/2006/main" noChangeAspect="1"/>
+            </wp:cNvGraphicFramePr>
+            <a:graphic xmlns:a="http://schemas.openxmlformats.org/drawingml/2006/main">
+              <a:graphicData uri="http://schemas.openxmlformats.org/drawingml/2006/picture">
+                <pic:pic xmlns:pic="http://schemas.openxmlformats.org/drawingml/2006/picture">
+                  <pic:nvPicPr>
+                    <pic:cNvPr id="1089169214" name=""/>
+                    <pic:cNvPicPr/>
+                  </pic:nvPicPr>
+                  <pic:blipFill>
+                    <a:blip r:embed="rId14"/>
+                    <a:stretch>
+                      <a:fillRect/>
+                    </a:stretch>
+                  </pic:blipFill>
+                  <pic:spPr>
+                    <a:xfrm>
+                      <a:off x="0" y="0"/>
+                      <a:ext cx="2122968" cy="690166"/>
+                    </a:xfrm>
+                    <a:prstGeom prst="rect">
+                      <a:avLst/>
+                    </a:prstGeom>
+                  </pic:spPr>
+                </pic:pic>
+              </a:graphicData>
+            </a:graphic>
+          </wp:inline>
+        </w:drawing>
+      </w:r>
+      <w:r>
+        <w:rPr>
+          <w:noProof/>
+          <w:lang w:val="en-US"/>
+        </w:rPr>
+        <w:t xml:space="preserve">    </w:t>
+      </w:r>
+      <w:r>
+        <w:rPr>
+          <w:noProof/>
+          <w:lang w:val="en-US"/>
+        </w:rPr>
+        <w:t xml:space="preserve"> </w:t>
+      </w:r>
+      <w:r>
+        <w:rPr>
+          <w:noProof/>
+        </w:rPr>
+        <w:drawing>
+          <wp:inline distT="0" distB="0" distL="0" distR="0" wp14:anchorId="6F0D20F8" wp14:editId="65B6AB46">
             <wp:extent cx="2089150" cy="688380"/>
             <wp:effectExtent l="0" t="0" r="6350" b="0"/>
             <wp:docPr id="1604076147" name="Image 1"/>
@@ -939,7 +1128,7 @@
                     <pic:cNvPicPr/>
                   </pic:nvPicPr>
                   <pic:blipFill>
-                    <a:blip r:embed="rId13"/>
+                    <a:blip r:embed="rId15"/>
                     <a:stretch>
                       <a:fillRect/>
                     </a:stretch>
@@ -958,155 +1147,6 @@
             </a:graphic>
           </wp:inline>
         </w:drawing>
-      </w:r>
-      <w:r>
-        <w:rPr>
-          <w:lang w:val="en-US"/>
-        </w:rPr>
-        <w:t xml:space="preserve">      </w:t>
-      </w:r>
-    </w:p>
-    <w:p>
-      <w:pPr>
-        <w:rPr>
-          <w:b/>
-          <w:bCs/>
-          <w:lang w:val="en-US"/>
-        </w:rPr>
-      </w:pPr>
-      <w:r>
-        <w:rPr>
-          <w:b/>
-          <w:bCs/>
-          <w:lang w:val="en-US"/>
-        </w:rPr>
-        <w:t>ICU (intensive care)</w:t>
-      </w:r>
-      <w:r>
-        <w:rPr>
-          <w:b/>
-          <w:bCs/>
-          <w:lang w:val="en-US"/>
-        </w:rPr>
-        <w:tab/>
-      </w:r>
-      <w:r>
-        <w:rPr>
-          <w:b/>
-          <w:bCs/>
-          <w:lang w:val="en-US"/>
-        </w:rPr>
-        <w:tab/>
-      </w:r>
-      <w:r>
-        <w:rPr>
-          <w:b/>
-          <w:bCs/>
-          <w:lang w:val="en-US"/>
-        </w:rPr>
-        <w:tab/>
-        <w:t>Deaths</w:t>
-      </w:r>
-    </w:p>
-    <w:p>
-      <w:pPr>
-        <w:rPr>
-          <w:noProof/>
-          <w:lang w:val="en-US"/>
-        </w:rPr>
-      </w:pPr>
-      <w:r>
-        <w:rPr>
-          <w:noProof/>
-        </w:rPr>
-        <w:drawing>
-          <wp:inline distT="0" distB="0" distL="0" distR="0" wp14:anchorId="4B539B14" wp14:editId="617134B1">
-            <wp:extent cx="2148338" cy="660400"/>
-            <wp:effectExtent l="0" t="0" r="4445" b="6350"/>
-            <wp:docPr id="389515190" name="Image 1"/>
-            <wp:cNvGraphicFramePr>
-              <a:graphicFrameLocks xmlns:a="http://schemas.openxmlformats.org/drawingml/2006/main" noChangeAspect="1"/>
-            </wp:cNvGraphicFramePr>
-            <a:graphic xmlns:a="http://schemas.openxmlformats.org/drawingml/2006/main">
-              <a:graphicData uri="http://schemas.openxmlformats.org/drawingml/2006/picture">
-                <pic:pic xmlns:pic="http://schemas.openxmlformats.org/drawingml/2006/picture">
-                  <pic:nvPicPr>
-                    <pic:cNvPr id="389515190" name=""/>
-                    <pic:cNvPicPr/>
-                  </pic:nvPicPr>
-                  <pic:blipFill>
-                    <a:blip r:embed="rId14"/>
-                    <a:stretch>
-                      <a:fillRect/>
-                    </a:stretch>
-                  </pic:blipFill>
-                  <pic:spPr>
-                    <a:xfrm>
-                      <a:off x="0" y="0"/>
-                      <a:ext cx="2160326" cy="664085"/>
-                    </a:xfrm>
-                    <a:prstGeom prst="rect">
-                      <a:avLst/>
-                    </a:prstGeom>
-                  </pic:spPr>
-                </pic:pic>
-              </a:graphicData>
-            </a:graphic>
-          </wp:inline>
-        </w:drawing>
-      </w:r>
-      <w:r>
-        <w:rPr>
-          <w:lang w:val="en-US"/>
-        </w:rPr>
-        <w:t xml:space="preserve">  </w:t>
-      </w:r>
-      <w:r>
-        <w:rPr>
-          <w:noProof/>
-        </w:rPr>
-        <w:drawing>
-          <wp:inline distT="0" distB="0" distL="0" distR="0" wp14:anchorId="01CAC744" wp14:editId="5B4B1ED8">
-            <wp:extent cx="2019300" cy="770169"/>
-            <wp:effectExtent l="0" t="0" r="0" b="0"/>
-            <wp:docPr id="1557286326" name="Image 1"/>
-            <wp:cNvGraphicFramePr>
-              <a:graphicFrameLocks xmlns:a="http://schemas.openxmlformats.org/drawingml/2006/main" noChangeAspect="1"/>
-            </wp:cNvGraphicFramePr>
-            <a:graphic xmlns:a="http://schemas.openxmlformats.org/drawingml/2006/main">
-              <a:graphicData uri="http://schemas.openxmlformats.org/drawingml/2006/picture">
-                <pic:pic xmlns:pic="http://schemas.openxmlformats.org/drawingml/2006/picture">
-                  <pic:nvPicPr>
-                    <pic:cNvPr id="1557286326" name=""/>
-                    <pic:cNvPicPr/>
-                  </pic:nvPicPr>
-                  <pic:blipFill>
-                    <a:blip r:embed="rId15"/>
-                    <a:stretch>
-                      <a:fillRect/>
-                    </a:stretch>
-                  </pic:blipFill>
-                  <pic:spPr>
-                    <a:xfrm>
-                      <a:off x="0" y="0"/>
-                      <a:ext cx="2031655" cy="774881"/>
-                    </a:xfrm>
-                    <a:prstGeom prst="rect">
-                      <a:avLst/>
-                    </a:prstGeom>
-                  </pic:spPr>
-                </pic:pic>
-              </a:graphicData>
-            </a:graphic>
-          </wp:inline>
-        </w:drawing>
-      </w:r>
-      <w:r>
-        <w:rPr>
-          <w:noProof/>
-          <w:lang w:val="en-US"/>
-        </w:rPr>
-        <w:t xml:space="preserve"> </w:t>
       </w:r>
     </w:p>
     <w:p>
@@ -1569,6 +1609,7 @@
     <w:p>
       <w:pPr>
         <w:rPr>
+          <w:noProof/>
           <w:lang w:val="en-US"/>
         </w:rPr>
       </w:pPr>
@@ -1622,10 +1663,24 @@
       <w:r>
         <w:rPr>
           <w:noProof/>
+          <w:lang w:val="en-US"/>
+        </w:rPr>
+        <w:t xml:space="preserve"> </w:t>
+      </w:r>
+      <w:r>
+        <w:rPr>
+          <w:noProof/>
+          <w:lang w:val="en-US"/>
+        </w:rPr>
+        <w:t xml:space="preserve">    </w:t>
+      </w:r>
+      <w:r>
+        <w:rPr>
+          <w:noProof/>
         </w:rPr>
         <w:drawing>
-          <wp:inline distT="0" distB="0" distL="0" distR="0" wp14:anchorId="0B445DD6" wp14:editId="072F8553">
-            <wp:extent cx="1854200" cy="707200"/>
+          <wp:inline distT="0" distB="0" distL="0" distR="0" wp14:anchorId="228B6440" wp14:editId="0D1F6D07">
+            <wp:extent cx="2019524" cy="770255"/>
             <wp:effectExtent l="0" t="0" r="0" b="0"/>
             <wp:docPr id="201926216" name="Image 1"/>
             <wp:cNvGraphicFramePr>
@@ -1647,7 +1702,7 @@
                   <pic:spPr>
                     <a:xfrm>
                       <a:off x="0" y="0"/>
-                      <a:ext cx="1951082" cy="744151"/>
+                      <a:ext cx="2128425" cy="811790"/>
                     </a:xfrm>
                     <a:prstGeom prst="rect">
                       <a:avLst/>
@@ -1659,6 +1714,13 @@
           </wp:inline>
         </w:drawing>
       </w:r>
+    </w:p>
+    <w:p>
+      <w:pPr>
+        <w:rPr>
+          <w:lang w:val="en-US"/>
+        </w:rPr>
+      </w:pPr>
     </w:p>
     <w:sectPr>
       <w:pgSz w:w="11906" w:h="16838" w:code="9"/>

</xml_diff>